<commit_message>
practica uno correccion de caratula
cambio de caratula y de letra
</commit_message>
<xml_diff>
--- a/Practica 1.docx
+++ b/Practica 1.docx
@@ -2,80 +2,1453 @@
 <file path=word/document.xml><?xml version="1.0" encoding="utf-8"?>
 <w:document xmlns:ve="http://schemas.openxmlformats.org/markup-compatibility/2006" xmlns:o="urn:schemas-microsoft-com:office:office" xmlns:r="http://schemas.openxmlformats.org/officeDocument/2006/relationships" xmlns:m="http://schemas.openxmlformats.org/officeDocument/2006/math" xmlns:v="urn:schemas-microsoft-com:vml" xmlns:wp="http://schemas.openxmlformats.org/drawingml/2006/wordprocessingDrawing" xmlns:w10="urn:schemas-microsoft-com:office:word" xmlns:w="http://schemas.openxmlformats.org/wordprocessingml/2006/main" xmlns:wne="http://schemas.microsoft.com/office/word/2006/wordml">
   <w:body>
+    <w:tbl>
+      <w:tblPr>
+        <w:tblpPr w:leftFromText="141" w:rightFromText="141" w:horzAnchor="margin" w:tblpXSpec="center" w:tblpY="-669"/>
+        <w:tblW w:w="10773" w:type="dxa"/>
+        <w:tblLayout w:type="fixed"/>
+        <w:tblCellMar>
+          <w:left w:w="10" w:type="dxa"/>
+          <w:right w:w="10" w:type="dxa"/>
+        </w:tblCellMar>
+        <w:tblLook w:val="0000"/>
+      </w:tblPr>
+      <w:tblGrid>
+        <w:gridCol w:w="1693"/>
+        <w:gridCol w:w="3693"/>
+        <w:gridCol w:w="5387"/>
+      </w:tblGrid>
+      <w:tr>
+        <w:tblPrEx>
+          <w:tblCellMar>
+            <w:top w:w="0" w:type="dxa"/>
+            <w:bottom w:w="0" w:type="dxa"/>
+          </w:tblCellMar>
+        </w:tblPrEx>
+        <w:tc>
+          <w:tcPr>
+            <w:tcW w:w="1693" w:type="dxa"/>
+            <w:tcBorders>
+              <w:top w:val="single" w:sz="4" w:space="0" w:color="000000"/>
+              <w:left w:val="single" w:sz="4" w:space="0" w:color="000000"/>
+              <w:bottom w:val="single" w:sz="4" w:space="0" w:color="000000"/>
+              <w:right w:val="single" w:sz="4" w:space="0" w:color="000000"/>
+            </w:tcBorders>
+            <w:shd w:val="clear" w:color="auto" w:fill="auto"/>
+            <w:tcMar>
+              <w:top w:w="0" w:type="dxa"/>
+              <w:left w:w="108" w:type="dxa"/>
+              <w:bottom w:w="0" w:type="dxa"/>
+              <w:right w:w="108" w:type="dxa"/>
+            </w:tcMar>
+          </w:tcPr>
+          <w:p>
+            <w:pPr>
+              <w:autoSpaceDN w:val="0"/>
+              <w:spacing w:after="0" w:line="240" w:lineRule="auto"/>
+              <w:ind w:left="38"/>
+              <w:jc w:val="center"/>
+              <w:rPr>
+                <w:rFonts w:ascii="Calibri" w:eastAsia="Calibri" w:hAnsi="Calibri" w:cs="Times New Roman"/>
+                <w:sz w:val="12"/>
+                <w:szCs w:val="12"/>
+              </w:rPr>
+            </w:pPr>
+          </w:p>
+          <w:p>
+            <w:pPr>
+              <w:autoSpaceDN w:val="0"/>
+              <w:spacing w:after="0" w:line="240" w:lineRule="auto"/>
+              <w:ind w:left="38"/>
+              <w:jc w:val="center"/>
+              <w:rPr>
+                <w:rFonts w:ascii="Liberation Serif" w:eastAsia="Droid Sans Fallback" w:hAnsi="Liberation Serif" w:cs="FreeSans"/>
+                <w:kern w:val="3"/>
+                <w:sz w:val="24"/>
+                <w:szCs w:val="24"/>
+                <w:lang w:val="en-US" w:eastAsia="zh-CN" w:bidi="hi-IN"/>
+              </w:rPr>
+            </w:pPr>
+            <w:r>
+              <w:rPr>
+                <w:rFonts w:ascii="Liberation Serif" w:eastAsia="Droid Sans Fallback" w:hAnsi="Liberation Serif" w:cs="FreeSans"/>
+                <w:noProof/>
+                <w:kern w:val="3"/>
+                <w:sz w:val="24"/>
+                <w:szCs w:val="24"/>
+                <w:lang w:eastAsia="es-MX"/>
+              </w:rPr>
+              <w:drawing>
+                <wp:anchor distT="0" distB="0" distL="114300" distR="114300" simplePos="0" relativeHeight="251659264" behindDoc="1" locked="0" layoutInCell="1" allowOverlap="1">
+                  <wp:simplePos x="0" y="0"/>
+                  <wp:positionH relativeFrom="column">
+                    <wp:posOffset>118798</wp:posOffset>
+                  </wp:positionH>
+                  <wp:positionV relativeFrom="paragraph">
+                    <wp:posOffset>47155</wp:posOffset>
+                  </wp:positionV>
+                  <wp:extent cx="627479" cy="656639"/>
+                  <wp:effectExtent l="0" t="0" r="0" b="0"/>
+                  <wp:wrapNone/>
+                  <wp:docPr id="3" name="Imagen 1267"/>
+                  <wp:cNvGraphicFramePr/>
+                  <a:graphic xmlns:a="http://schemas.openxmlformats.org/drawingml/2006/main">
+                    <a:graphicData uri="http://schemas.openxmlformats.org/drawingml/2006/picture">
+                      <pic:pic xmlns:pic="http://schemas.openxmlformats.org/drawingml/2006/picture">
+                        <pic:nvPicPr>
+                          <pic:cNvPr id="0" name=""/>
+                          <pic:cNvPicPr/>
+                        </pic:nvPicPr>
+                        <pic:blipFill>
+                          <a:blip r:embed="rId4" cstate="print">
+                            <a:alphaModFix/>
+                            <a:lum/>
+                          </a:blip>
+                          <a:srcRect/>
+                          <a:stretch>
+                            <a:fillRect/>
+                          </a:stretch>
+                        </pic:blipFill>
+                        <pic:spPr>
+                          <a:xfrm>
+                            <a:off x="0" y="0"/>
+                            <a:ext cx="627479" cy="656639"/>
+                          </a:xfrm>
+                          <a:prstGeom prst="rect">
+                            <a:avLst/>
+                          </a:prstGeom>
+                          <a:noFill/>
+                          <a:ln>
+                            <a:noFill/>
+                            <a:prstDash/>
+                          </a:ln>
+                        </pic:spPr>
+                      </pic:pic>
+                    </a:graphicData>
+                  </a:graphic>
+                </wp:anchor>
+              </w:drawing>
+            </w:r>
+          </w:p>
+        </w:tc>
+        <w:tc>
+          <w:tcPr>
+            <w:tcW w:w="9080" w:type="dxa"/>
+            <w:gridSpan w:val="2"/>
+            <w:tcBorders>
+              <w:top w:val="single" w:sz="4" w:space="0" w:color="000000"/>
+              <w:left w:val="single" w:sz="4" w:space="0" w:color="000000"/>
+              <w:bottom w:val="single" w:sz="4" w:space="0" w:color="000000"/>
+              <w:right w:val="single" w:sz="4" w:space="0" w:color="000000"/>
+            </w:tcBorders>
+            <w:shd w:val="clear" w:color="auto" w:fill="auto"/>
+            <w:tcMar>
+              <w:top w:w="0" w:type="dxa"/>
+              <w:left w:w="108" w:type="dxa"/>
+              <w:bottom w:w="0" w:type="dxa"/>
+              <w:right w:w="108" w:type="dxa"/>
+            </w:tcMar>
+            <w:vAlign w:val="center"/>
+          </w:tcPr>
+          <w:p>
+            <w:pPr>
+              <w:autoSpaceDN w:val="0"/>
+              <w:spacing w:after="0" w:line="240" w:lineRule="auto"/>
+              <w:jc w:val="center"/>
+              <w:rPr>
+                <w:rFonts w:ascii="Calibri Light" w:eastAsia="Times New Roman" w:hAnsi="Calibri Light" w:cs="Times New Roman"/>
+                <w:sz w:val="32"/>
+                <w:szCs w:val="44"/>
+              </w:rPr>
+            </w:pPr>
+          </w:p>
+          <w:p>
+            <w:pPr>
+              <w:autoSpaceDN w:val="0"/>
+              <w:spacing w:after="0" w:line="240" w:lineRule="auto"/>
+              <w:jc w:val="center"/>
+              <w:rPr>
+                <w:rFonts w:ascii="Calibri Light" w:eastAsia="Times New Roman" w:hAnsi="Calibri Light" w:cs="Times New Roman"/>
+                <w:sz w:val="32"/>
+                <w:szCs w:val="44"/>
+              </w:rPr>
+            </w:pPr>
+          </w:p>
+          <w:p>
+            <w:pPr>
+              <w:autoSpaceDN w:val="0"/>
+              <w:spacing w:after="0" w:line="240" w:lineRule="auto"/>
+              <w:jc w:val="center"/>
+              <w:rPr>
+                <w:rFonts w:ascii="Liberation Serif" w:eastAsia="Droid Sans Fallback" w:hAnsi="Liberation Serif" w:cs="FreeSans"/>
+                <w:kern w:val="3"/>
+                <w:sz w:val="24"/>
+                <w:szCs w:val="24"/>
+                <w:lang w:val="en-US" w:eastAsia="zh-CN" w:bidi="hi-IN"/>
+              </w:rPr>
+            </w:pPr>
+            <w:r>
+              <w:rPr>
+                <w:rFonts w:ascii="Arial" w:eastAsia="Times New Roman" w:hAnsi="Arial" w:cs="Arial"/>
+                <w:b/>
+                <w:sz w:val="32"/>
+                <w:szCs w:val="32"/>
+              </w:rPr>
+              <w:t>Carátula para entrega de prácticas</w:t>
+            </w:r>
+          </w:p>
+          <w:p>
+            <w:pPr>
+              <w:autoSpaceDN w:val="0"/>
+              <w:spacing w:after="0" w:line="240" w:lineRule="auto"/>
+              <w:jc w:val="center"/>
+              <w:rPr>
+                <w:rFonts w:ascii="Calibri" w:eastAsia="Calibri" w:hAnsi="Calibri" w:cs="Times New Roman"/>
+              </w:rPr>
+            </w:pPr>
+          </w:p>
+        </w:tc>
+      </w:tr>
+      <w:tr>
+        <w:tblPrEx>
+          <w:tblCellMar>
+            <w:top w:w="0" w:type="dxa"/>
+            <w:bottom w:w="0" w:type="dxa"/>
+          </w:tblCellMar>
+        </w:tblPrEx>
+        <w:tc>
+          <w:tcPr>
+            <w:tcW w:w="5386" w:type="dxa"/>
+            <w:gridSpan w:val="2"/>
+            <w:tcBorders>
+              <w:left w:val="single" w:sz="4" w:space="0" w:color="000000"/>
+              <w:bottom w:val="single" w:sz="4" w:space="0" w:color="000000"/>
+            </w:tcBorders>
+            <w:shd w:val="clear" w:color="auto" w:fill="auto"/>
+            <w:tcMar>
+              <w:top w:w="0" w:type="dxa"/>
+              <w:left w:w="108" w:type="dxa"/>
+              <w:bottom w:w="0" w:type="dxa"/>
+              <w:right w:w="108" w:type="dxa"/>
+            </w:tcMar>
+          </w:tcPr>
+          <w:p>
+            <w:pPr>
+              <w:autoSpaceDN w:val="0"/>
+              <w:spacing w:after="0" w:line="240" w:lineRule="auto"/>
+              <w:ind w:left="38"/>
+              <w:jc w:val="center"/>
+              <w:rPr>
+                <w:rFonts w:ascii="Arial" w:eastAsia="Calibri" w:hAnsi="Arial" w:cs="Times New Roman"/>
+                <w:sz w:val="20"/>
+                <w:szCs w:val="20"/>
+              </w:rPr>
+            </w:pPr>
+          </w:p>
+          <w:p>
+            <w:pPr>
+              <w:autoSpaceDN w:val="0"/>
+              <w:spacing w:after="0" w:line="240" w:lineRule="auto"/>
+              <w:ind w:left="38"/>
+              <w:jc w:val="center"/>
+              <w:rPr>
+                <w:rFonts w:ascii="Arial" w:eastAsia="Calibri" w:hAnsi="Arial" w:cs="Times New Roman"/>
+                <w:sz w:val="24"/>
+                <w:szCs w:val="24"/>
+              </w:rPr>
+            </w:pPr>
+            <w:r>
+              <w:rPr>
+                <w:rFonts w:ascii="Arial" w:eastAsia="Calibri" w:hAnsi="Arial" w:cs="Times New Roman"/>
+                <w:sz w:val="24"/>
+                <w:szCs w:val="24"/>
+              </w:rPr>
+              <w:t>Facultad de Ingeniería</w:t>
+            </w:r>
+          </w:p>
+          <w:p>
+            <w:pPr>
+              <w:autoSpaceDN w:val="0"/>
+              <w:spacing w:after="0" w:line="240" w:lineRule="auto"/>
+              <w:ind w:left="38"/>
+              <w:jc w:val="center"/>
+              <w:rPr>
+                <w:rFonts w:ascii="Calibri" w:eastAsia="Calibri" w:hAnsi="Calibri" w:cs="Times New Roman"/>
+                <w:sz w:val="20"/>
+                <w:szCs w:val="20"/>
+              </w:rPr>
+            </w:pPr>
+          </w:p>
+        </w:tc>
+        <w:tc>
+          <w:tcPr>
+            <w:tcW w:w="5387" w:type="dxa"/>
+            <w:tcBorders>
+              <w:left w:val="single" w:sz="4" w:space="0" w:color="000000"/>
+              <w:bottom w:val="single" w:sz="4" w:space="0" w:color="000000"/>
+              <w:right w:val="single" w:sz="4" w:space="0" w:color="000000"/>
+            </w:tcBorders>
+            <w:shd w:val="clear" w:color="auto" w:fill="auto"/>
+            <w:tcMar>
+              <w:top w:w="0" w:type="dxa"/>
+              <w:left w:w="108" w:type="dxa"/>
+              <w:bottom w:w="0" w:type="dxa"/>
+              <w:right w:w="108" w:type="dxa"/>
+            </w:tcMar>
+          </w:tcPr>
+          <w:p>
+            <w:pPr>
+              <w:autoSpaceDN w:val="0"/>
+              <w:spacing w:after="0" w:line="240" w:lineRule="auto"/>
+              <w:ind w:left="38"/>
+              <w:jc w:val="center"/>
+              <w:rPr>
+                <w:rFonts w:ascii="Calibri" w:eastAsia="Calibri" w:hAnsi="Calibri" w:cs="Times New Roman"/>
+                <w:sz w:val="20"/>
+                <w:szCs w:val="20"/>
+              </w:rPr>
+            </w:pPr>
+          </w:p>
+          <w:p>
+            <w:pPr>
+              <w:autoSpaceDN w:val="0"/>
+              <w:spacing w:after="0" w:line="240" w:lineRule="auto"/>
+              <w:ind w:left="38"/>
+              <w:jc w:val="center"/>
+              <w:rPr>
+                <w:rFonts w:ascii="Arial" w:eastAsia="Calibri" w:hAnsi="Arial" w:cs="Times New Roman"/>
+                <w:sz w:val="24"/>
+                <w:szCs w:val="24"/>
+              </w:rPr>
+            </w:pPr>
+            <w:r>
+              <w:rPr>
+                <w:rFonts w:ascii="Arial" w:eastAsia="Calibri" w:hAnsi="Arial" w:cs="Times New Roman"/>
+                <w:sz w:val="24"/>
+                <w:szCs w:val="24"/>
+              </w:rPr>
+              <w:t>Laboratorio de docencia</w:t>
+            </w:r>
+          </w:p>
+        </w:tc>
+      </w:tr>
+    </w:tbl>
+    <w:p/>
     <w:p>
-      <w:r>
-        <w:t xml:space="preserve">Practica 1. </w:t>
+      <w:pPr>
+        <w:widowControl w:val="0"/>
+        <w:suppressAutoHyphens/>
+        <w:autoSpaceDN w:val="0"/>
+        <w:spacing w:after="0" w:line="240" w:lineRule="auto"/>
+        <w:jc w:val="center"/>
+        <w:textAlignment w:val="baseline"/>
+        <w:rPr>
+          <w:rFonts w:ascii="Liberation Serif" w:eastAsia="Droid Sans Fallback" w:hAnsi="Liberation Serif" w:cs="FreeSans"/>
+          <w:kern w:val="3"/>
+          <w:sz w:val="24"/>
+          <w:szCs w:val="24"/>
+          <w:lang w:eastAsia="zh-CN" w:bidi="hi-IN"/>
+        </w:rPr>
+      </w:pPr>
+      <w:r>
+        <w:rPr>
+          <w:rFonts w:ascii="Liberation Serif" w:eastAsia="Droid Sans Fallback" w:hAnsi="Liberation Serif" w:cs="FreeSans"/>
+          <w:kern w:val="3"/>
+          <w:sz w:val="72"/>
+          <w:szCs w:val="72"/>
+          <w:lang w:eastAsia="zh-CN" w:bidi="hi-IN"/>
+        </w:rPr>
+        <w:t>Laboratorios de computación</w:t>
+      </w:r>
+    </w:p>
+    <w:tbl>
+      <w:tblPr>
+        <w:tblpPr w:leftFromText="141" w:rightFromText="141" w:vertAnchor="text" w:horzAnchor="page" w:tblpX="431" w:tblpY="575"/>
+        <w:tblW w:w="5236" w:type="dxa"/>
+        <w:tblLayout w:type="fixed"/>
+        <w:tblCellMar>
+          <w:left w:w="10" w:type="dxa"/>
+          <w:right w:w="10" w:type="dxa"/>
+        </w:tblCellMar>
+        <w:tblLook w:val="0000"/>
+      </w:tblPr>
+      <w:tblGrid>
+        <w:gridCol w:w="5236"/>
+      </w:tblGrid>
+      <w:tr>
+        <w:tblPrEx>
+          <w:tblCellMar>
+            <w:top w:w="0" w:type="dxa"/>
+            <w:bottom w:w="0" w:type="dxa"/>
+          </w:tblCellMar>
+        </w:tblPrEx>
+        <w:trPr>
+          <w:trHeight w:hRule="exact" w:val="703"/>
+        </w:trPr>
+        <w:tc>
+          <w:tcPr>
+            <w:tcW w:w="5236" w:type="dxa"/>
+            <w:shd w:val="clear" w:color="auto" w:fill="auto"/>
+            <w:tcMar>
+              <w:top w:w="55" w:type="dxa"/>
+              <w:left w:w="55" w:type="dxa"/>
+              <w:bottom w:w="55" w:type="dxa"/>
+              <w:right w:w="55" w:type="dxa"/>
+            </w:tcMar>
+          </w:tcPr>
+          <w:p>
+            <w:pPr>
+              <w:pStyle w:val="Standard"/>
+              <w:rPr>
+                <w:rFonts w:ascii="Cambria" w:hAnsi="Cambria"/>
+                <w:i/>
+                <w:color w:val="000000"/>
+                <w:sz w:val="30"/>
+              </w:rPr>
+            </w:pPr>
+            <w:r>
+              <w:rPr>
+                <w:noProof/>
+                <w:sz w:val="72"/>
+                <w:szCs w:val="72"/>
+                <w:lang w:eastAsia="es-MX"/>
+              </w:rPr>
+              <w:pict>
+                <v:shapetype id="_x0000_t202" coordsize="21600,21600" o:spt="202" path="m,l,21600r21600,l21600,xe">
+                  <v:stroke joinstyle="miter"/>
+                  <v:path gradientshapeok="t" o:connecttype="rect"/>
+                </v:shapetype>
+                <v:shape id="_x0000_s1027" type="#_x0000_t202" style="position:absolute;margin-left:259.8pt;margin-top:14.75pt;width:270.4pt;height:402.7pt;z-index:251660288" stroked="f">
+                  <v:textbox>
+                    <w:txbxContent>
+                      <w:p>
+                        <w:pPr>
+                          <w:spacing w:line="360" w:lineRule="auto"/>
+                          <w:rPr>
+                            <w:rFonts w:asciiTheme="majorHAnsi" w:hAnsiTheme="majorHAnsi"/>
+                            <w:sz w:val="30"/>
+                            <w:szCs w:val="30"/>
+                          </w:rPr>
+                        </w:pPr>
+                        <w:r>
+                          <w:rPr>
+                            <w:rFonts w:asciiTheme="majorHAnsi" w:hAnsiTheme="majorHAnsi"/>
+                            <w:sz w:val="30"/>
+                            <w:szCs w:val="30"/>
+                          </w:rPr>
+                          <w:t>Cruz carlón Juan Alfredo</w:t>
+                        </w:r>
+                      </w:p>
+                      <w:p>
+                        <w:pPr>
+                          <w:spacing w:line="360" w:lineRule="auto"/>
+                          <w:rPr>
+                            <w:rFonts w:asciiTheme="majorHAnsi" w:hAnsiTheme="majorHAnsi"/>
+                            <w:sz w:val="30"/>
+                            <w:szCs w:val="30"/>
+                          </w:rPr>
+                        </w:pPr>
+                        <w:r>
+                          <w:rPr>
+                            <w:rFonts w:asciiTheme="majorHAnsi" w:hAnsiTheme="majorHAnsi"/>
+                            <w:sz w:val="30"/>
+                            <w:szCs w:val="30"/>
+                          </w:rPr>
+                          <w:t xml:space="preserve">Fundamentos de programación </w:t>
+                        </w:r>
+                      </w:p>
+                      <w:p>
+                        <w:pPr>
+                          <w:spacing w:line="360" w:lineRule="auto"/>
+                          <w:rPr>
+                            <w:rFonts w:asciiTheme="majorHAnsi" w:hAnsiTheme="majorHAnsi"/>
+                            <w:sz w:val="30"/>
+                            <w:szCs w:val="30"/>
+                          </w:rPr>
+                        </w:pPr>
+                        <w:r>
+                          <w:rPr>
+                            <w:rFonts w:asciiTheme="majorHAnsi" w:hAnsiTheme="majorHAnsi"/>
+                            <w:sz w:val="30"/>
+                            <w:szCs w:val="30"/>
+                          </w:rPr>
+                          <w:t>1107</w:t>
+                        </w:r>
+                      </w:p>
+                      <w:p>
+                        <w:pPr>
+                          <w:spacing w:line="360" w:lineRule="auto"/>
+                          <w:rPr>
+                            <w:rFonts w:asciiTheme="majorHAnsi" w:hAnsiTheme="majorHAnsi"/>
+                            <w:sz w:val="30"/>
+                            <w:szCs w:val="30"/>
+                          </w:rPr>
+                        </w:pPr>
+                        <w:r>
+                          <w:rPr>
+                            <w:rFonts w:asciiTheme="majorHAnsi" w:hAnsiTheme="majorHAnsi"/>
+                            <w:sz w:val="30"/>
+                            <w:szCs w:val="30"/>
+                          </w:rPr>
+                          <w:t xml:space="preserve">1 La computación como herramienta de trabajo del profesional de ingeniería </w:t>
+                        </w:r>
+                      </w:p>
+                      <w:p>
+                        <w:pPr>
+                          <w:spacing w:line="360" w:lineRule="auto"/>
+                          <w:rPr>
+                            <w:rFonts w:asciiTheme="majorHAnsi" w:hAnsiTheme="majorHAnsi"/>
+                            <w:sz w:val="30"/>
+                            <w:szCs w:val="30"/>
+                          </w:rPr>
+                        </w:pPr>
+                        <w:r>
+                          <w:rPr>
+                            <w:rFonts w:asciiTheme="majorHAnsi" w:hAnsiTheme="majorHAnsi"/>
+                            <w:sz w:val="30"/>
+                            <w:szCs w:val="30"/>
+                          </w:rPr>
+                          <w:t>Márquez Vázquez lidia Vanesa</w:t>
+                        </w:r>
+                      </w:p>
+                      <w:p>
+                        <w:pPr>
+                          <w:spacing w:line="360" w:lineRule="auto"/>
+                          <w:rPr>
+                            <w:rFonts w:asciiTheme="majorHAnsi" w:hAnsiTheme="majorHAnsi"/>
+                            <w:sz w:val="30"/>
+                            <w:szCs w:val="30"/>
+                          </w:rPr>
+                        </w:pPr>
+                      </w:p>
+                      <w:p>
+                        <w:pPr>
+                          <w:spacing w:line="360" w:lineRule="auto"/>
+                          <w:rPr>
+                            <w:rFonts w:asciiTheme="majorHAnsi" w:hAnsiTheme="majorHAnsi"/>
+                            <w:sz w:val="30"/>
+                            <w:szCs w:val="30"/>
+                          </w:rPr>
+                        </w:pPr>
+                      </w:p>
+                      <w:p>
+                        <w:pPr>
+                          <w:spacing w:line="360" w:lineRule="auto"/>
+                          <w:rPr>
+                            <w:rFonts w:asciiTheme="majorHAnsi" w:hAnsiTheme="majorHAnsi"/>
+                            <w:sz w:val="30"/>
+                            <w:szCs w:val="30"/>
+                          </w:rPr>
+                        </w:pPr>
+                        <w:r>
+                          <w:rPr>
+                            <w:rFonts w:asciiTheme="majorHAnsi" w:hAnsiTheme="majorHAnsi"/>
+                            <w:sz w:val="30"/>
+                            <w:szCs w:val="30"/>
+                          </w:rPr>
+                          <w:t>2018 - 1</w:t>
+                        </w:r>
+                      </w:p>
+                      <w:p>
+                        <w:pPr>
+                          <w:spacing w:line="360" w:lineRule="auto"/>
+                          <w:rPr>
+                            <w:rFonts w:asciiTheme="majorHAnsi" w:hAnsiTheme="majorHAnsi"/>
+                            <w:sz w:val="30"/>
+                            <w:szCs w:val="30"/>
+                          </w:rPr>
+                        </w:pPr>
+                        <w:r>
+                          <w:rPr>
+                            <w:rFonts w:asciiTheme="majorHAnsi" w:hAnsiTheme="majorHAnsi"/>
+                            <w:sz w:val="30"/>
+                            <w:szCs w:val="30"/>
+                          </w:rPr>
+                          <w:t>25 de agosto 2017</w:t>
+                        </w:r>
+                      </w:p>
+                      <w:p/>
+                    </w:txbxContent>
+                  </v:textbox>
+                </v:shape>
+              </w:pict>
+            </w:r>
+          </w:p>
+          <w:p>
+            <w:pPr>
+              <w:pStyle w:val="Standard"/>
+              <w:ind w:left="629"/>
+              <w:jc w:val="right"/>
+              <w:rPr>
+                <w:rFonts w:ascii="Cambria" w:hAnsi="Cambria"/>
+                <w:i/>
+                <w:color w:val="000000"/>
+                <w:sz w:val="30"/>
+              </w:rPr>
+            </w:pPr>
+            <w:proofErr w:type="spellStart"/>
+            <w:r>
+              <w:rPr>
+                <w:rFonts w:ascii="Cambria" w:hAnsi="Cambria"/>
+                <w:i/>
+                <w:color w:val="000000"/>
+                <w:sz w:val="30"/>
+              </w:rPr>
+              <w:t>Profesor</w:t>
+            </w:r>
+            <w:proofErr w:type="spellEnd"/>
+            <w:r>
+              <w:rPr>
+                <w:rFonts w:ascii="Cambria" w:hAnsi="Cambria"/>
+                <w:i/>
+                <w:color w:val="000000"/>
+                <w:sz w:val="30"/>
+              </w:rPr>
+              <w:t>:</w:t>
+            </w:r>
+          </w:p>
+        </w:tc>
+      </w:tr>
+      <w:tr>
+        <w:tblPrEx>
+          <w:tblCellMar>
+            <w:top w:w="0" w:type="dxa"/>
+            <w:bottom w:w="0" w:type="dxa"/>
+          </w:tblCellMar>
+        </w:tblPrEx>
+        <w:trPr>
+          <w:trHeight w:hRule="exact" w:val="841"/>
+        </w:trPr>
+        <w:tc>
+          <w:tcPr>
+            <w:tcW w:w="5236" w:type="dxa"/>
+            <w:shd w:val="clear" w:color="auto" w:fill="auto"/>
+            <w:tcMar>
+              <w:top w:w="55" w:type="dxa"/>
+              <w:left w:w="55" w:type="dxa"/>
+              <w:bottom w:w="55" w:type="dxa"/>
+              <w:right w:w="55" w:type="dxa"/>
+            </w:tcMar>
+          </w:tcPr>
+          <w:p>
+            <w:pPr>
+              <w:pStyle w:val="Standard"/>
+              <w:ind w:left="629"/>
+              <w:jc w:val="right"/>
+              <w:rPr>
+                <w:rFonts w:ascii="Cambria" w:hAnsi="Cambria"/>
+                <w:i/>
+                <w:color w:val="000000"/>
+                <w:sz w:val="30"/>
+              </w:rPr>
+            </w:pPr>
+          </w:p>
+          <w:p>
+            <w:pPr>
+              <w:pStyle w:val="Standard"/>
+              <w:ind w:left="629"/>
+              <w:jc w:val="right"/>
+              <w:rPr>
+                <w:rFonts w:ascii="Cambria" w:hAnsi="Cambria"/>
+                <w:i/>
+                <w:color w:val="000000"/>
+                <w:sz w:val="30"/>
+              </w:rPr>
+            </w:pPr>
+            <w:proofErr w:type="spellStart"/>
+            <w:r>
+              <w:rPr>
+                <w:rFonts w:ascii="Cambria" w:hAnsi="Cambria"/>
+                <w:i/>
+                <w:color w:val="000000"/>
+                <w:sz w:val="30"/>
+              </w:rPr>
+              <w:t>Asignatura</w:t>
+            </w:r>
+            <w:proofErr w:type="spellEnd"/>
+            <w:r>
+              <w:rPr>
+                <w:rFonts w:ascii="Cambria" w:hAnsi="Cambria"/>
+                <w:i/>
+                <w:color w:val="000000"/>
+                <w:sz w:val="30"/>
+              </w:rPr>
+              <w:t>:</w:t>
+            </w:r>
+          </w:p>
+        </w:tc>
+      </w:tr>
+      <w:tr>
+        <w:tblPrEx>
+          <w:tblCellMar>
+            <w:top w:w="0" w:type="dxa"/>
+            <w:bottom w:w="0" w:type="dxa"/>
+          </w:tblCellMar>
+        </w:tblPrEx>
+        <w:trPr>
+          <w:trHeight w:hRule="exact" w:val="773"/>
+        </w:trPr>
+        <w:tc>
+          <w:tcPr>
+            <w:tcW w:w="5236" w:type="dxa"/>
+            <w:shd w:val="clear" w:color="auto" w:fill="auto"/>
+            <w:tcMar>
+              <w:top w:w="55" w:type="dxa"/>
+              <w:left w:w="55" w:type="dxa"/>
+              <w:bottom w:w="55" w:type="dxa"/>
+              <w:right w:w="55" w:type="dxa"/>
+            </w:tcMar>
+          </w:tcPr>
+          <w:p>
+            <w:pPr>
+              <w:pStyle w:val="Standard"/>
+              <w:ind w:left="629"/>
+              <w:jc w:val="right"/>
+              <w:rPr>
+                <w:rFonts w:ascii="Cambria" w:hAnsi="Cambria"/>
+                <w:i/>
+                <w:color w:val="000000"/>
+                <w:sz w:val="30"/>
+              </w:rPr>
+            </w:pPr>
+          </w:p>
+          <w:p>
+            <w:pPr>
+              <w:pStyle w:val="Standard"/>
+              <w:ind w:left="629"/>
+              <w:jc w:val="right"/>
+              <w:rPr>
+                <w:rFonts w:ascii="Cambria" w:hAnsi="Cambria"/>
+                <w:i/>
+                <w:color w:val="000000"/>
+                <w:sz w:val="30"/>
+              </w:rPr>
+            </w:pPr>
+            <w:proofErr w:type="spellStart"/>
+            <w:r>
+              <w:rPr>
+                <w:rFonts w:ascii="Cambria" w:hAnsi="Cambria"/>
+                <w:i/>
+                <w:color w:val="000000"/>
+                <w:sz w:val="30"/>
+              </w:rPr>
+              <w:t>Grupo</w:t>
+            </w:r>
+            <w:proofErr w:type="spellEnd"/>
+            <w:r>
+              <w:rPr>
+                <w:rFonts w:ascii="Cambria" w:hAnsi="Cambria"/>
+                <w:i/>
+                <w:color w:val="000000"/>
+                <w:sz w:val="30"/>
+              </w:rPr>
+              <w:t>:</w:t>
+            </w:r>
+          </w:p>
+        </w:tc>
+      </w:tr>
+      <w:tr>
+        <w:tblPrEx>
+          <w:tblCellMar>
+            <w:top w:w="0" w:type="dxa"/>
+            <w:bottom w:w="0" w:type="dxa"/>
+          </w:tblCellMar>
+        </w:tblPrEx>
+        <w:trPr>
+          <w:trHeight w:hRule="exact" w:val="778"/>
+        </w:trPr>
+        <w:tc>
+          <w:tcPr>
+            <w:tcW w:w="5236" w:type="dxa"/>
+            <w:shd w:val="clear" w:color="auto" w:fill="auto"/>
+            <w:tcMar>
+              <w:top w:w="55" w:type="dxa"/>
+              <w:left w:w="55" w:type="dxa"/>
+              <w:bottom w:w="55" w:type="dxa"/>
+              <w:right w:w="55" w:type="dxa"/>
+            </w:tcMar>
+          </w:tcPr>
+          <w:p>
+            <w:pPr>
+              <w:pStyle w:val="Standard"/>
+              <w:ind w:left="629"/>
+              <w:jc w:val="right"/>
+              <w:rPr>
+                <w:rFonts w:ascii="Cambria" w:hAnsi="Cambria"/>
+                <w:i/>
+                <w:color w:val="000000"/>
+                <w:sz w:val="30"/>
+              </w:rPr>
+            </w:pPr>
+          </w:p>
+          <w:p>
+            <w:pPr>
+              <w:pStyle w:val="Standard"/>
+              <w:ind w:left="629"/>
+              <w:jc w:val="right"/>
+              <w:rPr>
+                <w:rFonts w:ascii="Cambria" w:hAnsi="Cambria"/>
+                <w:i/>
+                <w:color w:val="000000"/>
+                <w:sz w:val="30"/>
+              </w:rPr>
+            </w:pPr>
+            <w:r>
+              <w:rPr>
+                <w:rFonts w:ascii="Cambria" w:hAnsi="Cambria"/>
+                <w:i/>
+                <w:color w:val="000000"/>
+                <w:sz w:val="30"/>
+              </w:rPr>
+              <w:t xml:space="preserve">No de </w:t>
+            </w:r>
+            <w:proofErr w:type="spellStart"/>
+            <w:r>
+              <w:rPr>
+                <w:rFonts w:ascii="Cambria" w:hAnsi="Cambria"/>
+                <w:i/>
+                <w:color w:val="000000"/>
+                <w:sz w:val="30"/>
+              </w:rPr>
+              <w:t>Práctica</w:t>
+            </w:r>
+            <w:proofErr w:type="spellEnd"/>
+            <w:r>
+              <w:rPr>
+                <w:rFonts w:ascii="Cambria" w:hAnsi="Cambria"/>
+                <w:i/>
+                <w:color w:val="000000"/>
+                <w:sz w:val="30"/>
+              </w:rPr>
+              <w:t xml:space="preserve">(s): </w:t>
+            </w:r>
+          </w:p>
+        </w:tc>
+      </w:tr>
+      <w:tr>
+        <w:tblPrEx>
+          <w:tblCellMar>
+            <w:top w:w="0" w:type="dxa"/>
+            <w:bottom w:w="0" w:type="dxa"/>
+          </w:tblCellMar>
+        </w:tblPrEx>
+        <w:trPr>
+          <w:trHeight w:hRule="exact" w:val="773"/>
+        </w:trPr>
+        <w:tc>
+          <w:tcPr>
+            <w:tcW w:w="5236" w:type="dxa"/>
+            <w:shd w:val="clear" w:color="auto" w:fill="auto"/>
+            <w:tcMar>
+              <w:top w:w="55" w:type="dxa"/>
+              <w:left w:w="55" w:type="dxa"/>
+              <w:bottom w:w="55" w:type="dxa"/>
+              <w:right w:w="55" w:type="dxa"/>
+            </w:tcMar>
+          </w:tcPr>
+          <w:p>
+            <w:pPr>
+              <w:pStyle w:val="Standard"/>
+              <w:ind w:left="629"/>
+              <w:jc w:val="right"/>
+              <w:rPr>
+                <w:rFonts w:ascii="Cambria" w:hAnsi="Cambria"/>
+                <w:i/>
+                <w:color w:val="000000"/>
+                <w:sz w:val="30"/>
+              </w:rPr>
+            </w:pPr>
+          </w:p>
+          <w:p>
+            <w:pPr>
+              <w:pStyle w:val="Standard"/>
+              <w:ind w:left="629"/>
+              <w:jc w:val="right"/>
+              <w:rPr>
+                <w:rFonts w:ascii="Cambria" w:hAnsi="Cambria"/>
+                <w:i/>
+                <w:color w:val="000000"/>
+                <w:sz w:val="30"/>
+              </w:rPr>
+            </w:pPr>
+            <w:proofErr w:type="spellStart"/>
+            <w:r>
+              <w:rPr>
+                <w:rFonts w:ascii="Cambria" w:hAnsi="Cambria"/>
+                <w:i/>
+                <w:color w:val="000000"/>
+                <w:sz w:val="30"/>
+              </w:rPr>
+              <w:t>Integrante</w:t>
+            </w:r>
+            <w:proofErr w:type="spellEnd"/>
+            <w:r>
+              <w:rPr>
+                <w:rFonts w:ascii="Cambria" w:hAnsi="Cambria"/>
+                <w:i/>
+                <w:color w:val="000000"/>
+                <w:sz w:val="30"/>
+              </w:rPr>
+              <w:t>(s):</w:t>
+            </w:r>
+          </w:p>
+        </w:tc>
+      </w:tr>
+      <w:tr>
+        <w:tblPrEx>
+          <w:tblCellMar>
+            <w:top w:w="0" w:type="dxa"/>
+            <w:bottom w:w="0" w:type="dxa"/>
+          </w:tblCellMar>
+        </w:tblPrEx>
+        <w:trPr>
+          <w:trHeight w:hRule="exact" w:val="703"/>
+        </w:trPr>
+        <w:tc>
+          <w:tcPr>
+            <w:tcW w:w="5236" w:type="dxa"/>
+            <w:shd w:val="clear" w:color="auto" w:fill="auto"/>
+            <w:tcMar>
+              <w:top w:w="55" w:type="dxa"/>
+              <w:left w:w="55" w:type="dxa"/>
+              <w:bottom w:w="55" w:type="dxa"/>
+              <w:right w:w="55" w:type="dxa"/>
+            </w:tcMar>
+          </w:tcPr>
+          <w:p>
+            <w:pPr>
+              <w:pStyle w:val="Cambria"/>
+              <w:ind w:left="629"/>
+            </w:pPr>
+          </w:p>
+        </w:tc>
+      </w:tr>
+      <w:tr>
+        <w:tblPrEx>
+          <w:tblCellMar>
+            <w:top w:w="0" w:type="dxa"/>
+            <w:bottom w:w="0" w:type="dxa"/>
+          </w:tblCellMar>
+        </w:tblPrEx>
+        <w:trPr>
+          <w:trHeight w:hRule="exact" w:val="703"/>
+        </w:trPr>
+        <w:tc>
+          <w:tcPr>
+            <w:tcW w:w="5236" w:type="dxa"/>
+            <w:shd w:val="clear" w:color="auto" w:fill="auto"/>
+            <w:tcMar>
+              <w:top w:w="55" w:type="dxa"/>
+              <w:left w:w="55" w:type="dxa"/>
+              <w:bottom w:w="55" w:type="dxa"/>
+              <w:right w:w="55" w:type="dxa"/>
+            </w:tcMar>
+          </w:tcPr>
+          <w:p>
+            <w:pPr>
+              <w:pStyle w:val="Cambria"/>
+              <w:ind w:left="629"/>
+            </w:pPr>
+          </w:p>
+        </w:tc>
+      </w:tr>
+      <w:tr>
+        <w:tblPrEx>
+          <w:tblCellMar>
+            <w:top w:w="0" w:type="dxa"/>
+            <w:bottom w:w="0" w:type="dxa"/>
+          </w:tblCellMar>
+        </w:tblPrEx>
+        <w:trPr>
+          <w:trHeight w:hRule="exact" w:val="779"/>
+        </w:trPr>
+        <w:tc>
+          <w:tcPr>
+            <w:tcW w:w="5236" w:type="dxa"/>
+            <w:shd w:val="clear" w:color="auto" w:fill="auto"/>
+            <w:tcMar>
+              <w:top w:w="55" w:type="dxa"/>
+              <w:left w:w="55" w:type="dxa"/>
+              <w:bottom w:w="55" w:type="dxa"/>
+              <w:right w:w="55" w:type="dxa"/>
+            </w:tcMar>
+          </w:tcPr>
+          <w:p>
+            <w:pPr>
+              <w:pStyle w:val="Standard"/>
+              <w:ind w:left="629"/>
+              <w:jc w:val="right"/>
+              <w:rPr>
+                <w:rFonts w:ascii="Cambria" w:hAnsi="Cambria"/>
+                <w:i/>
+                <w:color w:val="000000"/>
+                <w:sz w:val="30"/>
+              </w:rPr>
+            </w:pPr>
+          </w:p>
+          <w:p>
+            <w:pPr>
+              <w:pStyle w:val="Standard"/>
+              <w:ind w:left="629"/>
+              <w:jc w:val="right"/>
+              <w:rPr>
+                <w:rFonts w:ascii="Cambria" w:hAnsi="Cambria"/>
+                <w:i/>
+                <w:color w:val="000000"/>
+                <w:sz w:val="30"/>
+              </w:rPr>
+            </w:pPr>
+            <w:r>
+              <w:rPr>
+                <w:rFonts w:ascii="Cambria" w:hAnsi="Cambria"/>
+                <w:i/>
+                <w:color w:val="000000"/>
+                <w:sz w:val="30"/>
+              </w:rPr>
+              <w:t>Semestre:</w:t>
+            </w:r>
+          </w:p>
+        </w:tc>
+      </w:tr>
+      <w:tr>
+        <w:tblPrEx>
+          <w:tblCellMar>
+            <w:top w:w="0" w:type="dxa"/>
+            <w:bottom w:w="0" w:type="dxa"/>
+          </w:tblCellMar>
+        </w:tblPrEx>
+        <w:trPr>
+          <w:trHeight w:hRule="exact" w:val="772"/>
+        </w:trPr>
+        <w:tc>
+          <w:tcPr>
+            <w:tcW w:w="5236" w:type="dxa"/>
+            <w:shd w:val="clear" w:color="auto" w:fill="auto"/>
+            <w:tcMar>
+              <w:top w:w="55" w:type="dxa"/>
+              <w:left w:w="55" w:type="dxa"/>
+              <w:bottom w:w="55" w:type="dxa"/>
+              <w:right w:w="55" w:type="dxa"/>
+            </w:tcMar>
+          </w:tcPr>
+          <w:p>
+            <w:pPr>
+              <w:pStyle w:val="Standard"/>
+              <w:ind w:left="629"/>
+              <w:jc w:val="right"/>
+              <w:rPr>
+                <w:rFonts w:ascii="Cambria" w:hAnsi="Cambria"/>
+                <w:i/>
+                <w:color w:val="000000"/>
+                <w:sz w:val="30"/>
+              </w:rPr>
+            </w:pPr>
+          </w:p>
+          <w:p>
+            <w:pPr>
+              <w:pStyle w:val="Standard"/>
+              <w:ind w:left="629"/>
+              <w:jc w:val="right"/>
+            </w:pPr>
+            <w:proofErr w:type="spellStart"/>
+            <w:r>
+              <w:rPr>
+                <w:rFonts w:ascii="Cambria" w:hAnsi="Cambria"/>
+                <w:i/>
+                <w:color w:val="000000"/>
+                <w:sz w:val="30"/>
+              </w:rPr>
+              <w:t>Fecha</w:t>
+            </w:r>
+            <w:proofErr w:type="spellEnd"/>
+            <w:r>
+              <w:rPr>
+                <w:rFonts w:ascii="Cambria" w:hAnsi="Cambria"/>
+                <w:i/>
+                <w:color w:val="000000"/>
+                <w:sz w:val="30"/>
+              </w:rPr>
+              <w:t xml:space="preserve"> de </w:t>
+            </w:r>
+            <w:proofErr w:type="spellStart"/>
+            <w:r>
+              <w:rPr>
+                <w:rFonts w:ascii="Cambria" w:hAnsi="Cambria"/>
+                <w:i/>
+                <w:color w:val="000000"/>
+                <w:sz w:val="30"/>
+              </w:rPr>
+              <w:t>entrega</w:t>
+            </w:r>
+            <w:proofErr w:type="spellEnd"/>
+            <w:r>
+              <w:rPr>
+                <w:rFonts w:ascii="Cambria" w:hAnsi="Cambria"/>
+                <w:i/>
+                <w:color w:val="000000"/>
+                <w:sz w:val="30"/>
+              </w:rPr>
+              <w:t>:</w:t>
+            </w:r>
+          </w:p>
+        </w:tc>
+      </w:tr>
+      <w:tr>
+        <w:tblPrEx>
+          <w:tblCellMar>
+            <w:top w:w="0" w:type="dxa"/>
+            <w:bottom w:w="0" w:type="dxa"/>
+          </w:tblCellMar>
+        </w:tblPrEx>
+        <w:trPr>
+          <w:trHeight w:hRule="exact" w:val="873"/>
+        </w:trPr>
+        <w:tc>
+          <w:tcPr>
+            <w:tcW w:w="5236" w:type="dxa"/>
+            <w:shd w:val="clear" w:color="auto" w:fill="auto"/>
+            <w:tcMar>
+              <w:top w:w="55" w:type="dxa"/>
+              <w:left w:w="55" w:type="dxa"/>
+              <w:bottom w:w="55" w:type="dxa"/>
+              <w:right w:w="55" w:type="dxa"/>
+            </w:tcMar>
+          </w:tcPr>
+          <w:p>
+            <w:pPr>
+              <w:pStyle w:val="Standard"/>
+              <w:ind w:left="629"/>
+              <w:jc w:val="right"/>
+              <w:rPr>
+                <w:rFonts w:ascii="Cambria" w:hAnsi="Cambria"/>
+                <w:i/>
+                <w:color w:val="000000"/>
+                <w:sz w:val="30"/>
+              </w:rPr>
+            </w:pPr>
+          </w:p>
+          <w:p>
+            <w:pPr>
+              <w:pStyle w:val="Standard"/>
+              <w:ind w:left="629"/>
+              <w:jc w:val="right"/>
+            </w:pPr>
+            <w:proofErr w:type="spellStart"/>
+            <w:r>
+              <w:rPr>
+                <w:rFonts w:ascii="Cambria" w:hAnsi="Cambria"/>
+                <w:i/>
+                <w:color w:val="000000"/>
+                <w:sz w:val="30"/>
+              </w:rPr>
+              <w:t>Obervaciones</w:t>
+            </w:r>
+            <w:proofErr w:type="spellEnd"/>
+            <w:r>
+              <w:rPr>
+                <w:rFonts w:ascii="Cambria" w:hAnsi="Cambria"/>
+                <w:i/>
+                <w:color w:val="000000"/>
+                <w:sz w:val="30"/>
+              </w:rPr>
+              <w:t>:</w:t>
+            </w:r>
+          </w:p>
+        </w:tc>
+      </w:tr>
+    </w:tbl>
+    <w:p>
+      <w:pPr>
+        <w:jc w:val="center"/>
+        <w:rPr>
+          <w:rFonts w:ascii="Liberation Serif" w:eastAsia="Droid Sans Fallback" w:hAnsi="Liberation Serif" w:cs="FreeSans"/>
+          <w:kern w:val="3"/>
+          <w:sz w:val="72"/>
+          <w:szCs w:val="72"/>
+          <w:lang w:eastAsia="zh-CN" w:bidi="hi-IN"/>
+        </w:rPr>
+      </w:pPr>
+      <w:proofErr w:type="gramStart"/>
+      <w:r>
+        <w:rPr>
+          <w:rFonts w:ascii="Liberation Serif" w:eastAsia="Droid Sans Fallback" w:hAnsi="Liberation Serif" w:cs="FreeSans"/>
+          <w:kern w:val="3"/>
+          <w:sz w:val="72"/>
+          <w:szCs w:val="72"/>
+          <w:lang w:eastAsia="zh-CN" w:bidi="hi-IN"/>
+        </w:rPr>
+        <w:t>salas</w:t>
+      </w:r>
+      <w:proofErr w:type="gramEnd"/>
+      <w:r>
+        <w:rPr>
+          <w:rFonts w:ascii="Liberation Serif" w:eastAsia="Droid Sans Fallback" w:hAnsi="Liberation Serif" w:cs="FreeSans"/>
+          <w:kern w:val="3"/>
+          <w:sz w:val="72"/>
+          <w:szCs w:val="72"/>
+          <w:lang w:eastAsia="zh-CN" w:bidi="hi-IN"/>
+        </w:rPr>
+        <w:t xml:space="preserve"> A y B</w:t>
       </w:r>
     </w:p>
     <w:p>
-      <w:r>
-        <w:t xml:space="preserve">La </w:t>
-      </w:r>
-      <w:proofErr w:type="spellStart"/>
-      <w:r>
-        <w:t>coputacion</w:t>
-      </w:r>
-      <w:proofErr w:type="spellEnd"/>
-      <w:r>
-        <w:t xml:space="preserve"> como herramienta de trabajo del profesional de ingeniería </w:t>
-      </w:r>
+      <w:pPr>
+        <w:rPr>
+          <w:sz w:val="32"/>
+        </w:rPr>
+      </w:pPr>
     </w:p>
     <w:p>
-      <w:r>
-        <w:t xml:space="preserve">El uso de </w:t>
-      </w:r>
-      <w:proofErr w:type="spellStart"/>
-      <w:r>
-        <w:t>github</w:t>
-      </w:r>
-      <w:proofErr w:type="spellEnd"/>
-      <w:r>
-        <w:t xml:space="preserve"> </w:t>
-      </w:r>
+      <w:pPr>
+        <w:rPr>
+          <w:sz w:val="32"/>
+        </w:rPr>
+      </w:pPr>
     </w:p>
     <w:p>
-      <w:r>
+      <w:pPr>
+        <w:rPr>
+          <w:sz w:val="32"/>
+        </w:rPr>
+      </w:pPr>
+    </w:p>
+    <w:p>
+      <w:pPr>
+        <w:rPr>
+          <w:sz w:val="32"/>
+        </w:rPr>
+      </w:pPr>
+    </w:p>
+    <w:p>
+      <w:pPr>
+        <w:rPr>
+          <w:sz w:val="32"/>
+        </w:rPr>
+      </w:pPr>
+    </w:p>
+    <w:p>
+      <w:pPr>
+        <w:rPr>
+          <w:sz w:val="32"/>
+        </w:rPr>
+      </w:pPr>
+    </w:p>
+    <w:p>
+      <w:pPr>
+        <w:rPr>
+          <w:sz w:val="32"/>
+        </w:rPr>
+      </w:pPr>
+    </w:p>
+    <w:p>
+      <w:pPr>
+        <w:rPr>
+          <w:sz w:val="32"/>
+        </w:rPr>
+      </w:pPr>
+    </w:p>
+    <w:p>
+      <w:pPr>
+        <w:rPr>
+          <w:sz w:val="32"/>
+        </w:rPr>
+      </w:pPr>
+    </w:p>
+    <w:p>
+      <w:pPr>
+        <w:rPr>
+          <w:sz w:val="32"/>
+        </w:rPr>
+      </w:pPr>
+    </w:p>
+    <w:p>
+      <w:pPr>
+        <w:rPr>
+          <w:sz w:val="32"/>
+        </w:rPr>
+      </w:pPr>
+    </w:p>
+    <w:p/>
+    <w:p/>
+    <w:p/>
+    <w:p/>
+    <w:p>
+      <w:pPr>
+        <w:rPr>
+          <w:sz w:val="28"/>
+        </w:rPr>
+      </w:pPr>
+      <w:r>
+        <w:rPr>
+          <w:b/>
+          <w:sz w:val="28"/>
+        </w:rPr>
+        <w:lastRenderedPageBreak/>
+        <w:t>Practica 1</w:t>
+      </w:r>
+      <w:r>
+        <w:rPr>
+          <w:sz w:val="28"/>
+        </w:rPr>
+        <w:t xml:space="preserve">. </w:t>
+      </w:r>
+    </w:p>
+    <w:p>
+      <w:pPr>
+        <w:rPr>
+          <w:b/>
+          <w:sz w:val="24"/>
+        </w:rPr>
+      </w:pPr>
+      <w:r>
+        <w:rPr>
+          <w:b/>
+          <w:sz w:val="24"/>
+        </w:rPr>
+        <w:t xml:space="preserve">La </w:t>
+      </w:r>
+      <w:proofErr w:type="spellStart"/>
+      <w:r>
+        <w:rPr>
+          <w:b/>
+          <w:sz w:val="24"/>
+        </w:rPr>
+        <w:t>coputacion</w:t>
+      </w:r>
+      <w:proofErr w:type="spellEnd"/>
+      <w:r>
+        <w:rPr>
+          <w:b/>
+          <w:sz w:val="24"/>
+        </w:rPr>
+        <w:t xml:space="preserve"> como herramienta de trabajo del profesional de ingeniería </w:t>
+      </w:r>
+    </w:p>
+    <w:p>
+      <w:pPr>
+        <w:jc w:val="both"/>
+        <w:rPr>
+          <w:sz w:val="24"/>
+        </w:rPr>
+      </w:pPr>
+      <w:r>
+        <w:rPr>
+          <w:sz w:val="24"/>
+        </w:rPr>
+        <w:t xml:space="preserve">El uso de </w:t>
+      </w:r>
+      <w:proofErr w:type="spellStart"/>
+      <w:r>
+        <w:rPr>
+          <w:sz w:val="24"/>
+        </w:rPr>
+        <w:t>github</w:t>
+      </w:r>
+      <w:proofErr w:type="spellEnd"/>
+      <w:r>
+        <w:rPr>
+          <w:sz w:val="24"/>
+        </w:rPr>
+        <w:t xml:space="preserve"> </w:t>
+      </w:r>
+    </w:p>
+    <w:p>
+      <w:pPr>
+        <w:jc w:val="both"/>
+        <w:rPr>
+          <w:sz w:val="24"/>
+        </w:rPr>
+      </w:pPr>
+      <w:r>
+        <w:rPr>
+          <w:sz w:val="24"/>
+        </w:rPr>
         <w:t xml:space="preserve">Para </w:t>
       </w:r>
       <w:proofErr w:type="spellStart"/>
       <w:r>
+        <w:rPr>
+          <w:sz w:val="24"/>
+        </w:rPr>
         <w:t>que</w:t>
       </w:r>
       <w:proofErr w:type="spellEnd"/>
       <w:r>
+        <w:rPr>
+          <w:sz w:val="24"/>
+        </w:rPr>
         <w:t xml:space="preserve"> sirve</w:t>
       </w:r>
       <w:proofErr w:type="gramStart"/>
       <w:r>
+        <w:rPr>
+          <w:sz w:val="24"/>
+        </w:rPr>
         <w:t>?</w:t>
       </w:r>
       <w:proofErr w:type="gramEnd"/>
     </w:p>
     <w:p>
-      <w:r>
+      <w:pPr>
+        <w:jc w:val="both"/>
+        <w:rPr>
+          <w:sz w:val="24"/>
+        </w:rPr>
+      </w:pPr>
+      <w:r>
+        <w:rPr>
+          <w:sz w:val="24"/>
+        </w:rPr>
         <w:t xml:space="preserve">Sirve como una nube a la cual podemos añadir proyectos </w:t>
       </w:r>
       <w:proofErr w:type="spellStart"/>
       <w:r>
+        <w:rPr>
+          <w:sz w:val="24"/>
+        </w:rPr>
         <w:t>esxolares</w:t>
       </w:r>
       <w:proofErr w:type="spellEnd"/>
       <w:r>
+        <w:rPr>
+          <w:sz w:val="24"/>
+        </w:rPr>
         <w:t xml:space="preserve"> de manera segura y fácil haciendo que esto se mas factible, a diferencia de otros, este va guardando cada edición que se modifica del mismo y lo hace de manera ordenada.</w:t>
       </w:r>
     </w:p>
     <w:p>
-      <w:r>
+      <w:pPr>
+        <w:jc w:val="both"/>
+        <w:rPr>
+          <w:sz w:val="24"/>
+        </w:rPr>
+      </w:pPr>
+      <w:r>
+        <w:rPr>
+          <w:sz w:val="24"/>
+        </w:rPr>
         <w:t>Como ayuda en nuestras actividades</w:t>
       </w:r>
       <w:proofErr w:type="gramStart"/>
       <w:r>
+        <w:rPr>
+          <w:sz w:val="24"/>
+        </w:rPr>
         <w:t>?</w:t>
       </w:r>
       <w:proofErr w:type="gramEnd"/>
     </w:p>
     <w:p>
-      <w:r>
+      <w:pPr>
+        <w:jc w:val="both"/>
+        <w:rPr>
+          <w:sz w:val="24"/>
+        </w:rPr>
+      </w:pPr>
+      <w:r>
+        <w:rPr>
+          <w:sz w:val="24"/>
+        </w:rPr>
         <w:t>Hace más fácil el trabajo ya sea individual o en equipo pues es mejor y está perfecto para cuando no lo tienes en físico o en tu teléfono y quieres tener ese documento en cualquier lugar a cualquier momento</w:t>
       </w:r>
     </w:p>
@@ -278,6 +1651,44 @@
     <w:uiPriority w:val="99"/>
     <w:semiHidden/>
     <w:unhideWhenUsed/>
+  </w:style>
+  <w:style w:type="paragraph" w:customStyle="1" w:styleId="Standard">
+    <w:name w:val="Standard"/>
+    <w:rsid w:val="00CB1AA2"/>
+    <w:pPr>
+      <w:widowControl w:val="0"/>
+      <w:suppressAutoHyphens/>
+      <w:autoSpaceDN w:val="0"/>
+      <w:spacing w:after="0" w:line="240" w:lineRule="auto"/>
+      <w:textAlignment w:val="baseline"/>
+    </w:pPr>
+    <w:rPr>
+      <w:rFonts w:ascii="Liberation Serif" w:eastAsia="Droid Sans Fallback" w:hAnsi="Liberation Serif" w:cs="FreeSans"/>
+      <w:kern w:val="3"/>
+      <w:sz w:val="24"/>
+      <w:szCs w:val="24"/>
+      <w:lang w:val="en-US" w:eastAsia="zh-CN" w:bidi="hi-IN"/>
+    </w:rPr>
+  </w:style>
+  <w:style w:type="paragraph" w:customStyle="1" w:styleId="Cambria">
+    <w:name w:val="Cambria"/>
+    <w:basedOn w:val="Normal"/>
+    <w:rsid w:val="00CB1AA2"/>
+    <w:pPr>
+      <w:widowControl w:val="0"/>
+      <w:suppressLineNumbers/>
+      <w:suppressAutoHyphens/>
+      <w:autoSpaceDN w:val="0"/>
+      <w:spacing w:after="0" w:line="240" w:lineRule="auto"/>
+      <w:textAlignment w:val="baseline"/>
+    </w:pPr>
+    <w:rPr>
+      <w:rFonts w:ascii="Liberation Serif" w:eastAsia="Droid Sans Fallback" w:hAnsi="Liberation Serif" w:cs="FreeSans"/>
+      <w:kern w:val="3"/>
+      <w:sz w:val="24"/>
+      <w:szCs w:val="24"/>
+      <w:lang w:val="en-US" w:eastAsia="zh-CN" w:bidi="hi-IN"/>
+    </w:rPr>
   </w:style>
 </w:styles>
 </file>

</xml_diff>